<commit_message>
chap3 skeleton, ipo changes
</commit_message>
<xml_diff>
--- a/IPOFinal.docx
+++ b/IPOFinal.docx
@@ -38,7 +38,21 @@
           <w:b/>
           <w:bCs/>
         </w:rPr>
-        <w:t>Machine Learning</w:t>
+        <w:t xml:space="preserve">Lightweight </w:t>
+      </w:r>
+      <w:r>
+        <w:rPr>
+          <w:b/>
+          <w:bCs/>
+        </w:rPr>
+        <w:t>M</w:t>
+      </w:r>
+      <w:r>
+        <w:rPr>
+          <w:b/>
+          <w:bCs/>
+        </w:rPr>
+        <w:t>L</w:t>
       </w:r>
       <w:r>
         <w:rPr>
@@ -605,15 +619,7 @@
     </w:p>
     <w:p>
       <w:r>
-        <w:t xml:space="preserve">This project addresses a critical cybersecurity gap by developing a lightweight, ML-based IDS tailored to resource constrained SME networks, which are increasingly targeted by cyberattacks but lack enterprise-grade solutions. By focusing on HTTPS traffic, which underpins web-based services used by small businesses, </w:t>
-      </w:r>
-      <w:proofErr w:type="spellStart"/>
-      <w:r>
-        <w:t>aswell</w:t>
-      </w:r>
-      <w:proofErr w:type="spellEnd"/>
-      <w:r>
-        <w:t xml:space="preserve"> as a secondary focus on DDoS / brute force attacks, the project aligns with industry demand for accessible, open-source security tools.</w:t>
+        <w:t>This project addresses a critical cybersecurity gap by developing a lightweight, ML-based IDS tailored to resource constrained SME networks, which are increasingly targeted by cyberattacks but lack enterprise-grade solutions. By focusing on HTTPS traffic, which underpins web-based services used by small businesses, aswell as a secondary focus on DDoS / brute force attacks, the project aligns with industry demand for accessible, open-source security tools.</w:t>
       </w:r>
     </w:p>
     <w:p>
@@ -708,15 +714,7 @@
         </w:numPr>
       </w:pPr>
       <w:r>
-        <w:t xml:space="preserve">Ensuring ML models are efficient for deployment on </w:t>
-      </w:r>
-      <w:proofErr w:type="gramStart"/>
-      <w:r>
-        <w:t>low cost</w:t>
-      </w:r>
-      <w:proofErr w:type="gramEnd"/>
-      <w:r>
-        <w:t xml:space="preserve"> SME hardware</w:t>
+        <w:t>Ensuring ML models are efficient for deployment on low cost SME hardware</w:t>
       </w:r>
     </w:p>
     <w:p>
@@ -809,7 +807,7 @@
       <w:rPr>
         <w:noProof/>
       </w:rPr>
-      <w:t>19/10/2025</w:t>
+      <w:t>02/02/2026</w:t>
     </w:r>
     <w:r>
       <w:fldChar w:fldCharType="end"/>

</xml_diff>